<commit_message>
Print Changes Comiited by Uday
Former-commit-id: 6307f2ef74fa6345d571a4b3556da461a25ab894
</commit_message>
<xml_diff>
--- a/templetes/CashSaleDocx.docx
+++ b/templetes/CashSaleDocx.docx
@@ -222,12 +222,90 @@
             <w:r>
               <w:t xml:space="preserve">                  </w:t>
             </w:r>
-            <w:fldSimple w:instr=" MERGEFIELD  $sale.customerNameNBillAddress  \* MERGEFORMAT ">
-              <w:r>
-                <w:rPr>
-                  <w:noProof/>
-                </w:rPr>
-                <w:t>«$sale.customerNameNBillAddress»</w:t>
+            <w:fldSimple w:instr=" MERGEFIELD  $sale.customerName  \* MERGEFORMAT ">
+              <w:r>
+                <w:rPr>
+                  <w:noProof/>
+                </w:rPr>
+                <w:t>«$sale.customerName»</w:t>
+              </w:r>
+            </w:fldSimple>
+          </w:p>
+          <w:p>
+            <w:r>
+              <w:t xml:space="preserve">                  </w:t>
+            </w:r>
+            <w:fldSimple w:instr=" MERGEFIELD  $sale.billTo.address1  \* MERGEFORMAT ">
+              <w:r>
+                <w:rPr>
+                  <w:noProof/>
+                </w:rPr>
+                <w:t>«$sale.billTo.address1»</w:t>
+              </w:r>
+            </w:fldSimple>
+          </w:p>
+          <w:p>
+            <w:r>
+              <w:t xml:space="preserve">                  </w:t>
+            </w:r>
+            <w:fldSimple w:instr=" MERGEFIELD  $sale.billTo.street  \* MERGEFORMAT ">
+              <w:r>
+                <w:rPr>
+                  <w:noProof/>
+                </w:rPr>
+                <w:t>«$sale.billTo.street»</w:t>
+              </w:r>
+            </w:fldSimple>
+          </w:p>
+          <w:p>
+            <w:r>
+              <w:t xml:space="preserve">                  </w:t>
+            </w:r>
+            <w:fldSimple w:instr=" MERGEFIELD  $sale.billTo.city  \* MERGEFORMAT ">
+              <w:r>
+                <w:rPr>
+                  <w:noProof/>
+                </w:rPr>
+                <w:t>«$sale.billTo.city»</w:t>
+              </w:r>
+            </w:fldSimple>
+          </w:p>
+          <w:p>
+            <w:r>
+              <w:t xml:space="preserve">                  </w:t>
+            </w:r>
+            <w:fldSimple w:instr=" MERGEFIELD  $sale.billTo.stateOrProvinence  \* MERGEFORMAT ">
+              <w:r>
+                <w:rPr>
+                  <w:noProof/>
+                </w:rPr>
+                <w:t>«$sale.billTo.stateOrProvinence»</w:t>
+              </w:r>
+            </w:fldSimple>
+          </w:p>
+          <w:p>
+            <w:r>
+              <w:t xml:space="preserve">                  </w:t>
+            </w:r>
+            <w:fldSimple w:instr=" MERGEFIELD  $sale.billTo.zipOrPostalCode  \* MERGEFORMAT ">
+              <w:r>
+                <w:rPr>
+                  <w:noProof/>
+                </w:rPr>
+                <w:t>«$sale.billTo.zipOrPostalCode»</w:t>
+              </w:r>
+            </w:fldSimple>
+          </w:p>
+          <w:p>
+            <w:r>
+              <w:t xml:space="preserve">                  </w:t>
+            </w:r>
+            <w:fldSimple w:instr=" MERGEFIELD  $sale.billTo.countryOrRegion  \* MERGEFORMAT ">
+              <w:r>
+                <w:rPr>
+                  <w:noProof/>
+                </w:rPr>
+                <w:t>«$sale.billTo.countryOrRegion»</w:t>
               </w:r>
             </w:fldSimple>
           </w:p>
@@ -240,12 +318,77 @@
             <w:r>
               <w:t xml:space="preserve">                </w:t>
             </w:r>
-            <w:fldSimple w:instr=" MERGEFIELD  $sale.shipAddress  \* MERGEFORMAT ">
-              <w:r>
-                <w:rPr>
-                  <w:noProof/>
-                </w:rPr>
-                <w:t>«$sale.shipAddress»</w:t>
+            <w:fldSimple w:instr=" MERGEFIELD  $sale.shipTo.address1  \* MERGEFORMAT ">
+              <w:r>
+                <w:rPr>
+                  <w:noProof/>
+                </w:rPr>
+                <w:t>«$sale.shipTo.address1»</w:t>
+              </w:r>
+            </w:fldSimple>
+          </w:p>
+          <w:p>
+            <w:r>
+              <w:t xml:space="preserve">                </w:t>
+            </w:r>
+            <w:fldSimple w:instr=" MERGEFIELD  $sale.shipTo.street  \* MERGEFORMAT ">
+              <w:r>
+                <w:rPr>
+                  <w:noProof/>
+                </w:rPr>
+                <w:t>«$sale.shipTo.street»</w:t>
+              </w:r>
+            </w:fldSimple>
+          </w:p>
+          <w:p>
+            <w:r>
+              <w:t xml:space="preserve">                </w:t>
+            </w:r>
+            <w:fldSimple w:instr=" MERGEFIELD  $sale.shipTo.city  \* MERGEFORMAT ">
+              <w:r>
+                <w:rPr>
+                  <w:noProof/>
+                </w:rPr>
+                <w:t>«$sale.shipTo.city»</w:t>
+              </w:r>
+            </w:fldSimple>
+          </w:p>
+          <w:p>
+            <w:r>
+              <w:t xml:space="preserve">                </w:t>
+            </w:r>
+            <w:fldSimple w:instr=" MERGEFIELD  $sale.shipTo.stateOrProvinence  \* MERGEFORMAT ">
+              <w:r>
+                <w:rPr>
+                  <w:noProof/>
+                </w:rPr>
+                <w:t>«$sale.shipTo.stateOrProvinence»</w:t>
+              </w:r>
+            </w:fldSimple>
+          </w:p>
+          <w:p>
+            <w:r>
+              <w:t xml:space="preserve">                </w:t>
+            </w:r>
+            <w:fldSimple w:instr=" MERGEFIELD  $sale.shipTo.zipOrPostalCode  \* MERGEFORMAT ">
+              <w:r>
+                <w:rPr>
+                  <w:noProof/>
+                </w:rPr>
+                <w:t>«$sale.shipTo.zipOrPostalCode»</w:t>
+              </w:r>
+            </w:fldSimple>
+          </w:p>
+          <w:p>
+            <w:r>
+              <w:t xml:space="preserve">                </w:t>
+            </w:r>
+            <w:fldSimple w:instr=" MERGEFIELD  $sale.shipTo.countryOrRegion  \* MERGEFORMAT ">
+              <w:r>
+                <w:rPr>
+                  <w:noProof/>
+                </w:rPr>
+                <w:t>«$sale.shipTo.countryOrRegion»</w:t>
               </w:r>
             </w:fldSimple>
           </w:p>
@@ -275,7 +418,6 @@
               <w:t>Shipping Terms</w:t>
             </w:r>
           </w:p>
-          <w:p/>
         </w:tc>
         <w:tc>
           <w:tcPr>
@@ -570,7 +712,6 @@
               <w:t>Net Amount</w:t>
             </w:r>
           </w:p>
-          <w:p/>
         </w:tc>
         <w:tc>
           <w:tcPr>
@@ -609,7 +750,6 @@
               <w:t>Total</w:t>
             </w:r>
           </w:p>
-          <w:p/>
         </w:tc>
         <w:tc>
           <w:tcPr>
@@ -663,12 +803,62 @@
             <w:tcW w:w="6384" w:type="dxa"/>
           </w:tcPr>
           <w:p>
-            <w:fldSimple w:instr=" MERGEFIELD  $sale.registrationAddress  \* MERGEFORMAT ">
-              <w:r>
-                <w:rPr>
-                  <w:noProof/>
-                </w:rPr>
-                <w:t>«$sale.registrationAddress»</w:t>
+            <w:fldSimple w:instr=" MERGEFIELD  $sale.regAddress.address1  \* MERGEFORMAT ">
+              <w:r>
+                <w:rPr>
+                  <w:noProof/>
+                </w:rPr>
+                <w:t>«$sale.regAddress.address1»</w:t>
+              </w:r>
+            </w:fldSimple>
+          </w:p>
+          <w:p>
+            <w:fldSimple w:instr=" MERGEFIELD  $sale.regAddress.street  \* MERGEFORMAT ">
+              <w:r>
+                <w:rPr>
+                  <w:noProof/>
+                </w:rPr>
+                <w:t>«$sale.regAddress.street»</w:t>
+              </w:r>
+            </w:fldSimple>
+          </w:p>
+          <w:p>
+            <w:fldSimple w:instr=" MERGEFIELD  $sale.regAddress.city  \* MERGEFORMAT ">
+              <w:r>
+                <w:rPr>
+                  <w:noProof/>
+                </w:rPr>
+                <w:t>«$sale.regAddress.city»</w:t>
+              </w:r>
+            </w:fldSimple>
+          </w:p>
+          <w:p>
+            <w:fldSimple w:instr=" MERGEFIELD  $sale.regAddress.stateOrProvinence  \* MERGEFORMAT ">
+              <w:r>
+                <w:rPr>
+                  <w:noProof/>
+                </w:rPr>
+                <w:t>«$sale.regAddress.stateOrProvinence»</w:t>
+              </w:r>
+            </w:fldSimple>
+          </w:p>
+          <w:p>
+            <w:fldSimple w:instr=" MERGEFIELD  $sale.regAddress.zipOrPostalCode  \* MERGEFORMAT ">
+              <w:r>
+                <w:rPr>
+                  <w:noProof/>
+                </w:rPr>
+                <w:t>«$sale.regAddress.zipOrPostalCode»</w:t>
+              </w:r>
+            </w:fldSimple>
+          </w:p>
+          <w:p>
+            <w:fldSimple w:instr=" MERGEFIELD  $sale.regAddress.countryOrRegion  \* MERGEFORMAT ">
+              <w:r>
+                <w:rPr>
+                  <w:noProof/>
+                </w:rPr>
+                <w:t>«$sale.regAddress.countryOrRegion»</w:t>
               </w:r>
             </w:fldSimple>
           </w:p>

</xml_diff>

<commit_message>
added contact variables for custom templete
Former-commit-id: d2b38f44c87a62b6135fce8ca8a1bee00e6d7e0d
</commit_message>
<xml_diff>
--- a/templetes/CashSaleDocx.docx
+++ b/templetes/CashSaleDocx.docx
@@ -123,6 +123,9 @@
             <w:r>
               <w:t xml:space="preserve"> </w:t>
             </w:r>
+            <w:r>
+              <w:t xml:space="preserve">         </w:t>
+            </w:r>
             <w:fldSimple w:instr=" MERGEFIELD  $sale.saleNumber  \* MERGEFORMAT ">
               <w:r>
                 <w:rPr>
@@ -140,30 +143,39 @@
               <w:t xml:space="preserve">  </w:t>
             </w:r>
             <w:r>
+              <w:t xml:space="preserve"> </w:t>
+            </w:r>
+            <w:r>
+              <w:t xml:space="preserve">    </w:t>
+            </w:r>
+            <w:r>
+              <w:t xml:space="preserve"> </w:t>
+            </w:r>
+            <w:fldSimple w:instr=" MERGEFIELD  $sale.currency  \* MERGEFORMAT ">
+              <w:r>
+                <w:rPr>
+                  <w:noProof/>
+                </w:rPr>
+                <w:t>«$sale.currency»</w:t>
+              </w:r>
+            </w:fldSimple>
+          </w:p>
+          <w:p>
+            <w:r>
+              <w:t xml:space="preserve">Delivery </w:t>
+            </w:r>
+            <w:r>
+              <w:t xml:space="preserve">Date           </w:t>
+            </w:r>
+            <w:r>
               <w:t xml:space="preserve">  </w:t>
             </w:r>
-            <w:fldSimple w:instr=" MERGEFIELD  $sale.currency  \* MERGEFORMAT ">
-              <w:r>
-                <w:rPr>
-                  <w:noProof/>
-                </w:rPr>
-                <w:t>«$sale.currency»</w:t>
-              </w:r>
-            </w:fldSimple>
-          </w:p>
-          <w:p>
-            <w:r>
-              <w:t xml:space="preserve">Delivery </w:t>
-            </w:r>
-            <w:r>
-              <w:t xml:space="preserve">Date           </w:t>
+            <w:r>
+              <w:t xml:space="preserve"> </w:t>
             </w:r>
             <w:r>
               <w:t xml:space="preserve">  </w:t>
             </w:r>
-            <w:r>
-              <w:t xml:space="preserve"> </w:t>
-            </w:r>
             <w:fldSimple w:instr=" MERGEFIELD  $sale.deliveryDate  \* MERGEFORMAT ">
               <w:r>
                 <w:rPr>
@@ -192,6 +204,19 @@
                   <w:noProof/>
                 </w:rPr>
                 <w:t>«$sale.shippingMethod»</w:t>
+              </w:r>
+            </w:fldSimple>
+          </w:p>
+          <w:p>
+            <w:r>
+              <w:t xml:space="preserve">Name                             </w:t>
+            </w:r>
+            <w:fldSimple w:instr=" MERGEFIELD  $sale.customerName  \* MERGEFORMAT ">
+              <w:r>
+                <w:rPr>
+                  <w:noProof/>
+                </w:rPr>
+                <w:t>«$sale.customerName»</w:t>
               </w:r>
             </w:fldSimple>
           </w:p>
@@ -237,22 +262,6 @@
             <w:tcW w:w="4788" w:type="dxa"/>
           </w:tcPr>
           <w:p>
-            <w:r>
-              <w:t xml:space="preserve">                  </w:t>
-            </w:r>
-            <w:fldSimple w:instr=" MERGEFIELD  $sale.customerName  \* MERGEFORMAT ">
-              <w:r>
-                <w:rPr>
-                  <w:noProof/>
-                </w:rPr>
-                <w:t>«$sale.customerName»</w:t>
-              </w:r>
-            </w:fldSimple>
-          </w:p>
-          <w:p>
-            <w:r>
-              <w:t xml:space="preserve">                  </w:t>
-            </w:r>
             <w:fldSimple w:instr=" MERGEFIELD  $sale.billTo.address1  \* MERGEFORMAT ">
               <w:r>
                 <w:rPr>
@@ -263,9 +272,6 @@
             </w:fldSimple>
           </w:p>
           <w:p>
-            <w:r>
-              <w:t xml:space="preserve">                  </w:t>
-            </w:r>
             <w:fldSimple w:instr=" MERGEFIELD  $sale.billTo.street  \* MERGEFORMAT ">
               <w:r>
                 <w:rPr>
@@ -276,9 +282,6 @@
             </w:fldSimple>
           </w:p>
           <w:p>
-            <w:r>
-              <w:t xml:space="preserve">                  </w:t>
-            </w:r>
             <w:fldSimple w:instr=" MERGEFIELD  $sale.billTo.city  \* MERGEFORMAT ">
               <w:r>
                 <w:rPr>
@@ -289,9 +292,6 @@
             </w:fldSimple>
           </w:p>
           <w:p>
-            <w:r>
-              <w:t xml:space="preserve">                  </w:t>
-            </w:r>
             <w:fldSimple w:instr=" MERGEFIELD  $sale.billTo.stateOrProvinence  \* MERGEFORMAT ">
               <w:r>
                 <w:rPr>
@@ -302,9 +302,6 @@
             </w:fldSimple>
           </w:p>
           <w:p>
-            <w:r>
-              <w:t xml:space="preserve">                  </w:t>
-            </w:r>
             <w:fldSimple w:instr=" MERGEFIELD  $sale.billTo.zipOrPostalCode  \* MERGEFORMAT ">
               <w:r>
                 <w:rPr>
@@ -315,9 +312,6 @@
             </w:fldSimple>
           </w:p>
           <w:p>
-            <w:r>
-              <w:t xml:space="preserve">                  </w:t>
-            </w:r>
             <w:fldSimple w:instr=" MERGEFIELD  $sale.billTo.countryOrRegion  \* MERGEFORMAT ">
               <w:r>
                 <w:rPr>
@@ -327,15 +321,43 @@
               </w:r>
             </w:fldSimple>
           </w:p>
+          <w:p/>
+          <w:p>
+            <w:fldSimple w:instr=" MERGEFIELD  $sale.contactName  \* MERGEFORMAT ">
+              <w:r>
+                <w:rPr>
+                  <w:noProof/>
+                </w:rPr>
+                <w:t>«$sale.contactName»</w:t>
+              </w:r>
+            </w:fldSimple>
+          </w:p>
+          <w:p>
+            <w:fldSimple w:instr=" MERGEFIELD  $sale.contactNumber  \* MERGEFORMAT ">
+              <w:r>
+                <w:rPr>
+                  <w:noProof/>
+                </w:rPr>
+                <w:t>«$sale.contactNumber»</w:t>
+              </w:r>
+            </w:fldSimple>
+          </w:p>
+          <w:p>
+            <w:fldSimple w:instr=" MERGEFIELD  $sale.contactEmail  \* MERGEFORMAT ">
+              <w:r>
+                <w:rPr>
+                  <w:noProof/>
+                </w:rPr>
+                <w:t>«$sale.contactEmail»</w:t>
+              </w:r>
+            </w:fldSimple>
+          </w:p>
         </w:tc>
         <w:tc>
           <w:tcPr>
             <w:tcW w:w="4788" w:type="dxa"/>
           </w:tcPr>
           <w:p>
-            <w:r>
-              <w:t xml:space="preserve">                </w:t>
-            </w:r>
             <w:fldSimple w:instr=" MERGEFIELD  $sale.shipTo.address1  \* MERGEFORMAT ">
               <w:r>
                 <w:rPr>
@@ -346,9 +368,6 @@
             </w:fldSimple>
           </w:p>
           <w:p>
-            <w:r>
-              <w:t xml:space="preserve">                </w:t>
-            </w:r>
             <w:fldSimple w:instr=" MERGEFIELD  $sale.shipTo.street  \* MERGEFORMAT ">
               <w:r>
                 <w:rPr>
@@ -359,9 +378,6 @@
             </w:fldSimple>
           </w:p>
           <w:p>
-            <w:r>
-              <w:t xml:space="preserve">                </w:t>
-            </w:r>
             <w:fldSimple w:instr=" MERGEFIELD  $sale.shipTo.city  \* MERGEFORMAT ">
               <w:r>
                 <w:rPr>
@@ -372,9 +388,6 @@
             </w:fldSimple>
           </w:p>
           <w:p>
-            <w:r>
-              <w:t xml:space="preserve">                </w:t>
-            </w:r>
             <w:fldSimple w:instr=" MERGEFIELD  $sale.shipTo.stateOrProvinence  \* MERGEFORMAT ">
               <w:r>
                 <w:rPr>
@@ -385,9 +398,6 @@
             </w:fldSimple>
           </w:p>
           <w:p>
-            <w:r>
-              <w:t xml:space="preserve">                </w:t>
-            </w:r>
             <w:fldSimple w:instr=" MERGEFIELD  $sale.shipTo.zipOrPostalCode  \* MERGEFORMAT ">
               <w:r>
                 <w:rPr>
@@ -398,9 +408,6 @@
             </w:fldSimple>
           </w:p>
           <w:p>
-            <w:r>
-              <w:t xml:space="preserve">                </w:t>
-            </w:r>
             <w:fldSimple w:instr=" MERGEFIELD  $sale.shipTo.countryOrRegion  \* MERGEFORMAT ">
               <w:r>
                 <w:rPr>

</xml_diff>